<commit_message>
CO v48 Updated score and parts with Elliot's markings
</commit_message>
<xml_diff>
--- a/Marked up score + errata/Pictures (V5 vs main score) - Errata.docx
+++ b/Marked up score + errata/Pictures (V5 vs main score) - Errata.docx
@@ -1,6 +1,6 @@
 
 <file path=word/document.xml><?xml version="1.0" encoding="utf-8"?>
-<w:document xmlns:wpc="http://schemas.microsoft.com/office/word/2010/wordprocessingCanvas" xmlns:cx="http://schemas.microsoft.com/office/drawing/2014/chartex" xmlns:cx1="http://schemas.microsoft.com/office/drawing/2015/9/8/chartex" xmlns:cx2="http://schemas.microsoft.com/office/drawing/2015/10/21/chartex" xmlns:cx3="http://schemas.microsoft.com/office/drawing/2016/5/9/chartex" xmlns:cx4="http://schemas.microsoft.com/office/drawing/2016/5/10/chartex" xmlns:cx5="http://schemas.microsoft.com/office/drawing/2016/5/11/chartex" xmlns:cx6="http://schemas.microsoft.com/office/drawing/2016/5/12/chartex" xmlns:cx7="http://schemas.microsoft.com/office/drawing/2016/5/13/chartex" xmlns:cx8="http://schemas.microsoft.com/office/drawing/2016/5/14/chartex" xmlns:mc="http://schemas.openxmlformats.org/markup-compatibility/2006" xmlns:aink="http://schemas.microsoft.com/office/drawing/2016/ink" xmlns:am3d="http://schemas.microsoft.com/office/drawing/2017/model3d" xmlns:o="urn:schemas-microsoft-com:office:office" xmlns:oel="http://schemas.microsoft.com/office/2019/extlst" xmlns:r="http://schemas.openxmlformats.org/officeDocument/2006/relationships" xmlns:m="http://schemas.openxmlformats.org/officeDocument/2006/math" xmlns:v="urn:schemas-microsoft-com:vml" xmlns:wp14="http://schemas.microsoft.com/office/word/2010/wordprocessingDrawing" xmlns:wp="http://schemas.openxmlformats.org/drawingml/2006/wordprocessingDrawing" xmlns:w10="urn:schemas-microsoft-com:office:word" xmlns:w="http://schemas.openxmlformats.org/wordprocessingml/2006/main" xmlns:w14="http://schemas.microsoft.com/office/word/2010/wordml" xmlns:w15="http://schemas.microsoft.com/office/word/2012/wordml" xmlns:w16cex="http://schemas.microsoft.com/office/word/2018/wordml/cex" xmlns:w16cid="http://schemas.microsoft.com/office/word/2016/wordml/cid" xmlns:w16="http://schemas.microsoft.com/office/word/2018/wordml" xmlns:w16sdtdh="http://schemas.microsoft.com/office/word/2020/wordml/sdtdatahash" xmlns:w16se="http://schemas.microsoft.com/office/word/2015/wordml/symex" xmlns:wpg="http://schemas.microsoft.com/office/word/2010/wordprocessingGroup" xmlns:wpi="http://schemas.microsoft.com/office/word/2010/wordprocessingInk" xmlns:wne="http://schemas.microsoft.com/office/word/2006/wordml" xmlns:wps="http://schemas.microsoft.com/office/word/2010/wordprocessingShape" mc:Ignorable="w14 w15 w16se w16cid w16 w16cex w16sdtdh wp14">
+<w:document xmlns:wpc="http://schemas.microsoft.com/office/word/2010/wordprocessingCanvas" xmlns:cx="http://schemas.microsoft.com/office/drawing/2014/chartex" xmlns:cx1="http://schemas.microsoft.com/office/drawing/2015/9/8/chartex" xmlns:cx2="http://schemas.microsoft.com/office/drawing/2015/10/21/chartex" xmlns:cx3="http://schemas.microsoft.com/office/drawing/2016/5/9/chartex" xmlns:cx4="http://schemas.microsoft.com/office/drawing/2016/5/10/chartex" xmlns:cx5="http://schemas.microsoft.com/office/drawing/2016/5/11/chartex" xmlns:cx6="http://schemas.microsoft.com/office/drawing/2016/5/12/chartex" xmlns:cx7="http://schemas.microsoft.com/office/drawing/2016/5/13/chartex" xmlns:cx8="http://schemas.microsoft.com/office/drawing/2016/5/14/chartex" xmlns:mc="http://schemas.openxmlformats.org/markup-compatibility/2006" xmlns:aink="http://schemas.microsoft.com/office/drawing/2016/ink" xmlns:am3d="http://schemas.microsoft.com/office/drawing/2017/model3d" xmlns:o="urn:schemas-microsoft-com:office:office" xmlns:r="http://schemas.openxmlformats.org/officeDocument/2006/relationships" xmlns:m="http://schemas.openxmlformats.org/officeDocument/2006/math" xmlns:v="urn:schemas-microsoft-com:vml" xmlns:wp14="http://schemas.microsoft.com/office/word/2010/wordprocessingDrawing" xmlns:wp="http://schemas.openxmlformats.org/drawingml/2006/wordprocessingDrawing" xmlns:w10="urn:schemas-microsoft-com:office:word" xmlns:w="http://schemas.openxmlformats.org/wordprocessingml/2006/main" xmlns:w14="http://schemas.microsoft.com/office/word/2010/wordml" xmlns:w15="http://schemas.microsoft.com/office/word/2012/wordml" xmlns:w16cex="http://schemas.microsoft.com/office/word/2018/wordml/cex" xmlns:w16cid="http://schemas.microsoft.com/office/word/2016/wordml/cid" xmlns:w16="http://schemas.microsoft.com/office/word/2018/wordml" xmlns:w16sdtdh="http://schemas.microsoft.com/office/word/2020/wordml/sdtdatahash" xmlns:w16se="http://schemas.microsoft.com/office/word/2015/wordml/symex" xmlns:wpg="http://schemas.microsoft.com/office/word/2010/wordprocessingGroup" xmlns:wpi="http://schemas.microsoft.com/office/word/2010/wordprocessingInk" xmlns:wne="http://schemas.microsoft.com/office/word/2006/wordml" xmlns:wps="http://schemas.microsoft.com/office/word/2010/wordprocessingShape" mc:Ignorable="w14 w15 w16se w16cid w16 w16cex w16sdtdh wp14">
   <w:body>
     <w:p>
       <w:pPr>
@@ -13230,6 +13230,582 @@
           <w:szCs w:val="22"/>
         </w:rPr>
       </w:pPr>
+      <w:r>
+        <w:rPr>
+          <w:i/>
+          <w:sz w:val="22"/>
+          <w:szCs w:val="22"/>
+        </w:rPr>
+        <w:t>Zhongruan – mm. 201-211 should be divisi</w:t>
+      </w:r>
+    </w:p>
+    <w:p>
+      <w:pPr>
+        <w:spacing w:line="276" w:lineRule="auto"/>
+        <w:rPr>
+          <w:i/>
+          <w:sz w:val="22"/>
+          <w:szCs w:val="22"/>
+        </w:rPr>
+      </w:pPr>
+      <w:r>
+        <w:rPr>
+          <w:i/>
+          <w:sz w:val="22"/>
+          <w:szCs w:val="22"/>
+        </w:rPr>
+        <w:t xml:space="preserve">mm. </w:t>
+      </w:r>
+      <w:r>
+        <w:rPr>
+          <w:i/>
+          <w:sz w:val="22"/>
+          <w:szCs w:val="22"/>
+        </w:rPr>
+        <w:t>360-61 is divisi, 364 back to unis.</w:t>
+      </w:r>
+    </w:p>
+    <w:p>
+      <w:pPr>
+        <w:spacing w:line="276" w:lineRule="auto"/>
+        <w:rPr>
+          <w:iCs/>
+          <w:sz w:val="22"/>
+          <w:szCs w:val="22"/>
+        </w:rPr>
+      </w:pPr>
+      <w:r>
+        <w:rPr>
+          <w:i/>
+          <w:sz w:val="22"/>
+          <w:szCs w:val="22"/>
+        </w:rPr>
+        <w:t xml:space="preserve">Daruan m.210 should be </w:t>
+      </w:r>
+      <w:r>
+        <w:rPr>
+          <w:b/>
+          <w:bCs/>
+          <w:i/>
+          <w:sz w:val="22"/>
+          <w:szCs w:val="22"/>
+        </w:rPr>
+        <w:t>p</w:t>
+      </w:r>
+      <w:r>
+        <w:rPr>
+          <w:iCs/>
+          <w:sz w:val="22"/>
+          <w:szCs w:val="22"/>
+        </w:rPr>
+        <w:t>.</w:t>
+      </w:r>
+    </w:p>
+    <w:p>
+      <w:pPr>
+        <w:spacing w:line="276" w:lineRule="auto"/>
+        <w:rPr>
+          <w:iCs/>
+          <w:sz w:val="22"/>
+          <w:szCs w:val="22"/>
+        </w:rPr>
+      </w:pPr>
+      <w:r>
+        <w:rPr>
+          <w:iCs/>
+          <w:sz w:val="22"/>
+          <w:szCs w:val="22"/>
+        </w:rPr>
+        <w:t>Yangqin m.251 should have humming notes.</w:t>
+      </w:r>
+    </w:p>
+    <w:p>
+      <w:pPr>
+        <w:spacing w:line="276" w:lineRule="auto"/>
+        <w:rPr>
+          <w:iCs/>
+          <w:sz w:val="22"/>
+          <w:szCs w:val="22"/>
+        </w:rPr>
+      </w:pPr>
+      <w:proofErr w:type="spellStart"/>
+      <w:r>
+        <w:rPr>
+          <w:iCs/>
+          <w:sz w:val="22"/>
+          <w:szCs w:val="22"/>
+        </w:rPr>
+        <w:t>Liuqin</w:t>
+      </w:r>
+      <w:proofErr w:type="spellEnd"/>
+      <w:r>
+        <w:rPr>
+          <w:iCs/>
+          <w:sz w:val="22"/>
+          <w:szCs w:val="22"/>
+        </w:rPr>
+        <w:t xml:space="preserve"> m.228 – missing notes</w:t>
+      </w:r>
+    </w:p>
+    <w:p>
+      <w:pPr>
+        <w:spacing w:line="276" w:lineRule="auto"/>
+        <w:rPr>
+          <w:iCs/>
+          <w:sz w:val="22"/>
+          <w:szCs w:val="22"/>
+        </w:rPr>
+      </w:pPr>
+      <w:r>
+        <w:rPr>
+          <w:iCs/>
+          <w:sz w:val="22"/>
+          <w:szCs w:val="22"/>
+        </w:rPr>
+        <w:lastRenderedPageBreak/>
+        <w:t xml:space="preserve">397, Erhu and </w:t>
+      </w:r>
+      <w:proofErr w:type="spellStart"/>
+      <w:r>
+        <w:rPr>
+          <w:iCs/>
+          <w:sz w:val="22"/>
+          <w:szCs w:val="22"/>
+        </w:rPr>
+        <w:t>GYSn</w:t>
+      </w:r>
+      <w:proofErr w:type="spellEnd"/>
+      <w:r>
+        <w:rPr>
+          <w:iCs/>
+          <w:sz w:val="22"/>
+          <w:szCs w:val="22"/>
+        </w:rPr>
+        <w:t xml:space="preserve"> should have trill with flat symbol </w:t>
+      </w:r>
+      <w:proofErr w:type="spellStart"/>
+      <w:r>
+        <w:rPr>
+          <w:iCs/>
+          <w:sz w:val="22"/>
+          <w:szCs w:val="22"/>
+        </w:rPr>
+        <w:t>ontop</w:t>
+      </w:r>
+      <w:proofErr w:type="spellEnd"/>
+      <w:r>
+        <w:rPr>
+          <w:iCs/>
+          <w:sz w:val="22"/>
+          <w:szCs w:val="22"/>
+        </w:rPr>
+        <w:t>.</w:t>
+      </w:r>
+    </w:p>
+    <w:p>
+      <w:pPr>
+        <w:spacing w:line="276" w:lineRule="auto"/>
+        <w:rPr>
+          <w:iCs/>
+          <w:sz w:val="22"/>
+          <w:szCs w:val="22"/>
+        </w:rPr>
+      </w:pPr>
+      <w:r>
+        <w:rPr>
+          <w:iCs/>
+          <w:sz w:val="22"/>
+          <w:szCs w:val="22"/>
+        </w:rPr>
+        <w:t>467-68</w:t>
+      </w:r>
+      <w:r>
+        <w:rPr>
+          <w:iCs/>
+          <w:sz w:val="22"/>
+          <w:szCs w:val="22"/>
+        </w:rPr>
+        <w:t>, 70</w:t>
+      </w:r>
+      <w:r>
+        <w:rPr>
+          <w:iCs/>
+          <w:sz w:val="22"/>
+          <w:szCs w:val="22"/>
+        </w:rPr>
+        <w:t xml:space="preserve"> – Cello, missing unis. markings.</w:t>
+      </w:r>
+    </w:p>
+    <w:p>
+      <w:pPr>
+        <w:spacing w:line="276" w:lineRule="auto"/>
+        <w:rPr>
+          <w:b/>
+          <w:bCs/>
+          <w:i/>
+          <w:sz w:val="22"/>
+          <w:szCs w:val="22"/>
+        </w:rPr>
+      </w:pPr>
+      <w:r>
+        <w:rPr>
+          <w:iCs/>
+          <w:sz w:val="22"/>
+          <w:szCs w:val="22"/>
+        </w:rPr>
+        <w:t xml:space="preserve">545 GYSN – Missing </w:t>
+      </w:r>
+      <w:r>
+        <w:rPr>
+          <w:b/>
+          <w:bCs/>
+          <w:i/>
+          <w:sz w:val="22"/>
+          <w:szCs w:val="22"/>
+        </w:rPr>
+        <w:t>ff</w:t>
+      </w:r>
+    </w:p>
+    <w:p>
+      <w:pPr>
+        <w:spacing w:line="276" w:lineRule="auto"/>
+        <w:rPr>
+          <w:b/>
+          <w:bCs/>
+          <w:i/>
+          <w:sz w:val="22"/>
+          <w:szCs w:val="22"/>
+        </w:rPr>
+      </w:pPr>
+      <w:r>
+        <w:rPr>
+          <w:b/>
+          <w:bCs/>
+          <w:i/>
+          <w:sz w:val="22"/>
+          <w:szCs w:val="22"/>
+        </w:rPr>
+        <w:t>575 – ZR, DR – fermata should be on last beat.</w:t>
+      </w:r>
+    </w:p>
+    <w:p>
+      <w:pPr>
+        <w:spacing w:line="276" w:lineRule="auto"/>
+        <w:rPr>
+          <w:iCs/>
+          <w:sz w:val="22"/>
+          <w:szCs w:val="22"/>
+        </w:rPr>
+      </w:pPr>
+      <w:r>
+        <w:rPr>
+          <w:b/>
+          <w:bCs/>
+          <w:i/>
+          <w:sz w:val="22"/>
+          <w:szCs w:val="22"/>
+        </w:rPr>
+        <w:t>581 – GH and EH – add fermata</w:t>
+      </w:r>
+      <w:r>
+        <w:rPr>
+          <w:b/>
+          <w:bCs/>
+          <w:i/>
+          <w:sz w:val="22"/>
+          <w:szCs w:val="22"/>
+        </w:rPr>
+        <w:t xml:space="preserve">. EH rhythm can be </w:t>
+      </w:r>
+      <w:proofErr w:type="gramStart"/>
+      <w:r>
+        <w:rPr>
+          <w:b/>
+          <w:bCs/>
+          <w:i/>
+          <w:sz w:val="22"/>
+          <w:szCs w:val="22"/>
+        </w:rPr>
+        <w:t>more clear</w:t>
+      </w:r>
+      <w:proofErr w:type="gramEnd"/>
+      <w:r>
+        <w:rPr>
+          <w:b/>
+          <w:bCs/>
+          <w:i/>
+          <w:sz w:val="22"/>
+          <w:szCs w:val="22"/>
+        </w:rPr>
+        <w:t>.</w:t>
+      </w:r>
+    </w:p>
+    <w:p>
+      <w:pPr>
+        <w:spacing w:line="276" w:lineRule="auto"/>
+        <w:rPr>
+          <w:iCs/>
+          <w:sz w:val="22"/>
+          <w:szCs w:val="22"/>
+        </w:rPr>
+      </w:pPr>
+    </w:p>
+    <w:p>
+      <w:pPr>
+        <w:spacing w:line="276" w:lineRule="auto"/>
+        <w:rPr>
+          <w:iCs/>
+          <w:sz w:val="22"/>
+          <w:szCs w:val="22"/>
+        </w:rPr>
+      </w:pPr>
+      <w:proofErr w:type="spellStart"/>
+      <w:r>
+        <w:rPr>
+          <w:iCs/>
+          <w:sz w:val="22"/>
+          <w:szCs w:val="22"/>
+        </w:rPr>
+        <w:t>GYSh</w:t>
+      </w:r>
+      <w:proofErr w:type="spellEnd"/>
+      <w:r>
+        <w:rPr>
+          <w:iCs/>
+          <w:sz w:val="22"/>
+          <w:szCs w:val="22"/>
+        </w:rPr>
+        <w:t xml:space="preserve"> and </w:t>
+      </w:r>
+      <w:proofErr w:type="spellStart"/>
+      <w:r>
+        <w:rPr>
+          <w:iCs/>
+          <w:sz w:val="22"/>
+          <w:szCs w:val="22"/>
+        </w:rPr>
+        <w:t>ZYSh</w:t>
+      </w:r>
+      <w:proofErr w:type="spellEnd"/>
+      <w:r>
+        <w:rPr>
+          <w:iCs/>
+          <w:sz w:val="22"/>
+          <w:szCs w:val="22"/>
+        </w:rPr>
+        <w:t xml:space="preserve"> – 582, missing fermata on 4</w:t>
+      </w:r>
+      <w:r>
+        <w:rPr>
+          <w:iCs/>
+          <w:sz w:val="22"/>
+          <w:szCs w:val="22"/>
+          <w:vertAlign w:val="superscript"/>
+        </w:rPr>
+        <w:t>th</w:t>
+      </w:r>
+      <w:r>
+        <w:rPr>
+          <w:iCs/>
+          <w:sz w:val="22"/>
+          <w:szCs w:val="22"/>
+        </w:rPr>
+        <w:t xml:space="preserve"> beat.</w:t>
+      </w:r>
+    </w:p>
+    <w:p>
+      <w:pPr>
+        <w:spacing w:line="276" w:lineRule="auto"/>
+        <w:rPr>
+          <w:iCs/>
+          <w:sz w:val="22"/>
+          <w:szCs w:val="22"/>
+        </w:rPr>
+      </w:pPr>
+    </w:p>
+    <w:p>
+      <w:pPr>
+        <w:spacing w:line="276" w:lineRule="auto"/>
+        <w:rPr>
+          <w:iCs/>
+          <w:sz w:val="22"/>
+          <w:szCs w:val="22"/>
+        </w:rPr>
+      </w:pPr>
+      <w:proofErr w:type="spellStart"/>
+      <w:r>
+        <w:rPr>
+          <w:iCs/>
+          <w:sz w:val="22"/>
+          <w:szCs w:val="22"/>
+        </w:rPr>
+        <w:t>GYSh</w:t>
+      </w:r>
+      <w:proofErr w:type="spellEnd"/>
+      <w:r>
+        <w:rPr>
+          <w:iCs/>
+          <w:sz w:val="22"/>
+          <w:szCs w:val="22"/>
+        </w:rPr>
+        <w:t xml:space="preserve">, </w:t>
+      </w:r>
+      <w:proofErr w:type="spellStart"/>
+      <w:r>
+        <w:rPr>
+          <w:iCs/>
+          <w:sz w:val="22"/>
+          <w:szCs w:val="22"/>
+        </w:rPr>
+        <w:t>ZYSh</w:t>
+      </w:r>
+      <w:proofErr w:type="spellEnd"/>
+      <w:r>
+        <w:rPr>
+          <w:iCs/>
+          <w:sz w:val="22"/>
+          <w:szCs w:val="22"/>
+        </w:rPr>
+        <w:t xml:space="preserve"> – 590 – B# can be spelt as C.</w:t>
+      </w:r>
+    </w:p>
+    <w:p>
+      <w:pPr>
+        <w:spacing w:line="276" w:lineRule="auto"/>
+        <w:rPr>
+          <w:iCs/>
+          <w:sz w:val="22"/>
+          <w:szCs w:val="22"/>
+        </w:rPr>
+      </w:pPr>
+      <w:r>
+        <w:rPr>
+          <w:iCs/>
+          <w:sz w:val="22"/>
+          <w:szCs w:val="22"/>
+        </w:rPr>
+        <w:t>659 – Missing note</w:t>
+      </w:r>
+    </w:p>
+    <w:p>
+      <w:pPr>
+        <w:spacing w:line="276" w:lineRule="auto"/>
+        <w:rPr>
+          <w:iCs/>
+          <w:sz w:val="22"/>
+          <w:szCs w:val="22"/>
+        </w:rPr>
+      </w:pPr>
+      <w:r>
+        <w:rPr>
+          <w:iCs/>
+          <w:sz w:val="22"/>
+          <w:szCs w:val="22"/>
+        </w:rPr>
+        <w:t>771 – Missing note</w:t>
+      </w:r>
+    </w:p>
+    <w:p>
+      <w:pPr>
+        <w:spacing w:line="276" w:lineRule="auto"/>
+        <w:rPr>
+          <w:iCs/>
+          <w:sz w:val="22"/>
+          <w:szCs w:val="22"/>
+        </w:rPr>
+      </w:pPr>
+    </w:p>
+    <w:p>
+      <w:pPr>
+        <w:spacing w:line="276" w:lineRule="auto"/>
+        <w:rPr>
+          <w:iCs/>
+          <w:sz w:val="22"/>
+          <w:szCs w:val="22"/>
+        </w:rPr>
+      </w:pPr>
+      <w:r>
+        <w:rPr>
+          <w:iCs/>
+          <w:sz w:val="22"/>
+          <w:szCs w:val="22"/>
+        </w:rPr>
+        <w:t>582, 596 – all should have fermata.</w:t>
+      </w:r>
+    </w:p>
+    <w:p>
+      <w:pPr>
+        <w:spacing w:line="276" w:lineRule="auto"/>
+        <w:rPr>
+          <w:iCs/>
+          <w:sz w:val="22"/>
+          <w:szCs w:val="22"/>
+        </w:rPr>
+      </w:pPr>
+    </w:p>
+    <w:p>
+      <w:pPr>
+        <w:spacing w:line="276" w:lineRule="auto"/>
+        <w:rPr>
+          <w:iCs/>
+          <w:sz w:val="22"/>
+          <w:szCs w:val="22"/>
+        </w:rPr>
+      </w:pPr>
+      <w:r>
+        <w:rPr>
+          <w:iCs/>
+          <w:sz w:val="22"/>
+          <w:szCs w:val="22"/>
+        </w:rPr>
+        <w:t>921 – PP – should be bass clef from beat 2</w:t>
+      </w:r>
+    </w:p>
+    <w:p>
+      <w:pPr>
+        <w:spacing w:line="276" w:lineRule="auto"/>
+        <w:rPr>
+          <w:iCs/>
+          <w:sz w:val="22"/>
+          <w:szCs w:val="22"/>
+        </w:rPr>
+      </w:pPr>
+      <w:r>
+        <w:rPr>
+          <w:iCs/>
+          <w:sz w:val="22"/>
+          <w:szCs w:val="22"/>
+        </w:rPr>
+        <w:t xml:space="preserve">Timp. 968 – rests </w:t>
+      </w:r>
+      <w:proofErr w:type="spellStart"/>
+      <w:r>
+        <w:rPr>
+          <w:iCs/>
+          <w:sz w:val="22"/>
+          <w:szCs w:val="22"/>
+        </w:rPr>
+        <w:t>withint</w:t>
+      </w:r>
+      <w:proofErr w:type="spellEnd"/>
+      <w:r>
+        <w:rPr>
+          <w:iCs/>
+          <w:sz w:val="22"/>
+          <w:szCs w:val="22"/>
+        </w:rPr>
+        <w:t xml:space="preserve"> triplet should be minims for clarity.</w:t>
+      </w:r>
+    </w:p>
+    <w:p>
+      <w:pPr>
+        <w:spacing w:line="276" w:lineRule="auto"/>
+        <w:rPr>
+          <w:iCs/>
+          <w:sz w:val="22"/>
+          <w:szCs w:val="22"/>
+        </w:rPr>
+      </w:pPr>
     </w:p>
     <w:sectPr>
       <w:pgSz w:w="11906" w:h="16838"/>
@@ -13242,7 +13818,7 @@
 </file>
 
 <file path=word/numbering.xml><?xml version="1.0" encoding="utf-8"?>
-<w:numbering xmlns:wpc="http://schemas.microsoft.com/office/word/2010/wordprocessingCanvas" xmlns:cx="http://schemas.microsoft.com/office/drawing/2014/chartex" xmlns:cx1="http://schemas.microsoft.com/office/drawing/2015/9/8/chartex" xmlns:cx2="http://schemas.microsoft.com/office/drawing/2015/10/21/chartex" xmlns:cx3="http://schemas.microsoft.com/office/drawing/2016/5/9/chartex" xmlns:cx4="http://schemas.microsoft.com/office/drawing/2016/5/10/chartex" xmlns:cx5="http://schemas.microsoft.com/office/drawing/2016/5/11/chartex" xmlns:cx6="http://schemas.microsoft.com/office/drawing/2016/5/12/chartex" xmlns:cx7="http://schemas.microsoft.com/office/drawing/2016/5/13/chartex" xmlns:cx8="http://schemas.microsoft.com/office/drawing/2016/5/14/chartex" xmlns:mc="http://schemas.openxmlformats.org/markup-compatibility/2006" xmlns:aink="http://schemas.microsoft.com/office/drawing/2016/ink" xmlns:am3d="http://schemas.microsoft.com/office/drawing/2017/model3d" xmlns:o="urn:schemas-microsoft-com:office:office" xmlns:oel="http://schemas.microsoft.com/office/2019/extlst" xmlns:r="http://schemas.openxmlformats.org/officeDocument/2006/relationships" xmlns:m="http://schemas.openxmlformats.org/officeDocument/2006/math" xmlns:v="urn:schemas-microsoft-com:vml" xmlns:wp14="http://schemas.microsoft.com/office/word/2010/wordprocessingDrawing" xmlns:wp="http://schemas.openxmlformats.org/drawingml/2006/wordprocessingDrawing" xmlns:w10="urn:schemas-microsoft-com:office:word" xmlns:w="http://schemas.openxmlformats.org/wordprocessingml/2006/main" xmlns:w14="http://schemas.microsoft.com/office/word/2010/wordml" xmlns:w15="http://schemas.microsoft.com/office/word/2012/wordml" xmlns:w16cex="http://schemas.microsoft.com/office/word/2018/wordml/cex" xmlns:w16cid="http://schemas.microsoft.com/office/word/2016/wordml/cid" xmlns:w16="http://schemas.microsoft.com/office/word/2018/wordml" xmlns:w16sdtdh="http://schemas.microsoft.com/office/word/2020/wordml/sdtdatahash" xmlns:w16se="http://schemas.microsoft.com/office/word/2015/wordml/symex" xmlns:wpg="http://schemas.microsoft.com/office/word/2010/wordprocessingGroup" xmlns:wpi="http://schemas.microsoft.com/office/word/2010/wordprocessingInk" xmlns:wne="http://schemas.microsoft.com/office/word/2006/wordml" xmlns:wps="http://schemas.microsoft.com/office/word/2010/wordprocessingShape" mc:Ignorable="w14 w15 w16se w16cid w16 w16cex w16sdtdh wp14">
+<w:numbering xmlns:wpc="http://schemas.microsoft.com/office/word/2010/wordprocessingCanvas" xmlns:cx="http://schemas.microsoft.com/office/drawing/2014/chartex" xmlns:cx1="http://schemas.microsoft.com/office/drawing/2015/9/8/chartex" xmlns:cx2="http://schemas.microsoft.com/office/drawing/2015/10/21/chartex" xmlns:cx3="http://schemas.microsoft.com/office/drawing/2016/5/9/chartex" xmlns:cx4="http://schemas.microsoft.com/office/drawing/2016/5/10/chartex" xmlns:cx5="http://schemas.microsoft.com/office/drawing/2016/5/11/chartex" xmlns:cx6="http://schemas.microsoft.com/office/drawing/2016/5/12/chartex" xmlns:cx7="http://schemas.microsoft.com/office/drawing/2016/5/13/chartex" xmlns:cx8="http://schemas.microsoft.com/office/drawing/2016/5/14/chartex" xmlns:mc="http://schemas.openxmlformats.org/markup-compatibility/2006" xmlns:aink="http://schemas.microsoft.com/office/drawing/2016/ink" xmlns:am3d="http://schemas.microsoft.com/office/drawing/2017/model3d" xmlns:o="urn:schemas-microsoft-com:office:office" xmlns:r="http://schemas.openxmlformats.org/officeDocument/2006/relationships" xmlns:m="http://schemas.openxmlformats.org/officeDocument/2006/math" xmlns:v="urn:schemas-microsoft-com:vml" xmlns:wp14="http://schemas.microsoft.com/office/word/2010/wordprocessingDrawing" xmlns:wp="http://schemas.openxmlformats.org/drawingml/2006/wordprocessingDrawing" xmlns:w10="urn:schemas-microsoft-com:office:word" xmlns:w="http://schemas.openxmlformats.org/wordprocessingml/2006/main" xmlns:w14="http://schemas.microsoft.com/office/word/2010/wordml" xmlns:w15="http://schemas.microsoft.com/office/word/2012/wordml" xmlns:w16cex="http://schemas.microsoft.com/office/word/2018/wordml/cex" xmlns:w16cid="http://schemas.microsoft.com/office/word/2016/wordml/cid" xmlns:w16="http://schemas.microsoft.com/office/word/2018/wordml" xmlns:w16sdtdh="http://schemas.microsoft.com/office/word/2020/wordml/sdtdatahash" xmlns:w16se="http://schemas.microsoft.com/office/word/2015/wordml/symex" xmlns:wpg="http://schemas.microsoft.com/office/word/2010/wordprocessingGroup" xmlns:wpi="http://schemas.microsoft.com/office/word/2010/wordprocessingInk" xmlns:wne="http://schemas.microsoft.com/office/word/2006/wordml" xmlns:wps="http://schemas.microsoft.com/office/word/2010/wordprocessingShape" mc:Ignorable="w14 w15 w16se w16cid w16 w16cex w16sdtdh wp14">
   <w:abstractNum w:abstractNumId="0" w15:restartNumberingAfterBreak="0">
     <w:nsid w:val="067E2E07"/>
     <w:multiLevelType w:val="multilevel"/>
@@ -13504,13 +14080,13 @@
       </w:pPr>
     </w:lvl>
   </w:abstractNum>
-  <w:num w:numId="1" w16cid:durableId="1872955598">
+  <w:num w:numId="1">
     <w:abstractNumId w:val="2"/>
   </w:num>
-  <w:num w:numId="2" w16cid:durableId="1753504736">
+  <w:num w:numId="2">
     <w:abstractNumId w:val="0"/>
   </w:num>
-  <w:num w:numId="3" w16cid:durableId="1020664813">
+  <w:num w:numId="3">
     <w:abstractNumId w:val="1"/>
   </w:num>
 </w:numbering>

</xml_diff>